<commit_message>
ALHAMDULLILAH implemented user system
</commit_message>
<xml_diff>
--- a/to improve.docx
+++ b/to improve.docx
@@ -51,33 +51,33 @@
           <w:sz w:val="22"/>
           <w:shd w:fill="auto" w:val="clear"/>
         </w:rPr>
-        <w:t xml:space="preserve">Super admin.</w:t>
-      </w:r>
-    </w:p>
-    <w:p>
-      <w:pPr>
-        <w:spacing w:before="0" w:after="160" w:line="259"/>
-        <w:ind w:right="0" w:left="0" w:firstLine="0"/>
-        <w:jc w:val="left"/>
-        <w:rPr>
-          <w:rFonts w:ascii="Calibri" w:hAnsi="Calibri" w:cs="Calibri" w:eastAsia="Calibri"/>
-          <w:color w:val="auto"/>
-          <w:spacing w:val="0"/>
-          <w:position w:val="0"/>
-          <w:sz w:val="22"/>
-          <w:shd w:fill="auto" w:val="clear"/>
-        </w:rPr>
-      </w:pPr>
-      <w:r>
-        <w:rPr>
-          <w:rFonts w:ascii="Calibri" w:hAnsi="Calibri" w:cs="Calibri" w:eastAsia="Calibri"/>
-          <w:color w:val="auto"/>
-          <w:spacing w:val="0"/>
-          <w:position w:val="0"/>
-          <w:sz w:val="22"/>
-          <w:shd w:fill="auto" w:val="clear"/>
-        </w:rPr>
-        <w:t xml:space="preserve">Admin.</w:t>
+        <w:t xml:space="preserve">//Super admin.</w:t>
+      </w:r>
+    </w:p>
+    <w:p>
+      <w:pPr>
+        <w:spacing w:before="0" w:after="160" w:line="259"/>
+        <w:ind w:right="0" w:left="0" w:firstLine="0"/>
+        <w:jc w:val="left"/>
+        <w:rPr>
+          <w:rFonts w:ascii="Calibri" w:hAnsi="Calibri" w:cs="Calibri" w:eastAsia="Calibri"/>
+          <w:color w:val="auto"/>
+          <w:spacing w:val="0"/>
+          <w:position w:val="0"/>
+          <w:sz w:val="22"/>
+          <w:shd w:fill="auto" w:val="clear"/>
+        </w:rPr>
+      </w:pPr>
+      <w:r>
+        <w:rPr>
+          <w:rFonts w:ascii="Calibri" w:hAnsi="Calibri" w:cs="Calibri" w:eastAsia="Calibri"/>
+          <w:color w:val="auto"/>
+          <w:spacing w:val="0"/>
+          <w:position w:val="0"/>
+          <w:sz w:val="22"/>
+          <w:shd w:fill="auto" w:val="clear"/>
+        </w:rPr>
+        <w:t xml:space="preserve">//Admin.</w:t>
       </w:r>
     </w:p>
     <w:p>
@@ -182,6 +182,32 @@
           <w:shd w:fill="auto" w:val="clear"/>
         </w:rPr>
         <w:t xml:space="preserve">//Pictures sirf and more details baaki all others in details.php</w:t>
+      </w:r>
+    </w:p>
+    <w:p>
+      <w:pPr>
+        <w:spacing w:before="0" w:after="160" w:line="259"/>
+        <w:ind w:right="0" w:left="0" w:firstLine="0"/>
+        <w:jc w:val="left"/>
+        <w:rPr>
+          <w:rFonts w:ascii="Calibri" w:hAnsi="Calibri" w:cs="Calibri" w:eastAsia="Calibri"/>
+          <w:color w:val="auto"/>
+          <w:spacing w:val="0"/>
+          <w:position w:val="0"/>
+          <w:sz w:val="22"/>
+          <w:shd w:fill="auto" w:val="clear"/>
+        </w:rPr>
+      </w:pPr>
+      <w:r>
+        <w:rPr>
+          <w:rFonts w:ascii="Calibri" w:hAnsi="Calibri" w:cs="Calibri" w:eastAsia="Calibri"/>
+          <w:color w:val="auto"/>
+          <w:spacing w:val="0"/>
+          <w:position w:val="0"/>
+          <w:sz w:val="22"/>
+          <w:shd w:fill="auto" w:val="clear"/>
+        </w:rPr>
+        <w:t xml:space="preserve">Alhamdulliah i am satisfied with what i have so far and i've worked really hard on this.</w:t>
       </w:r>
     </w:p>
     <w:p>

</xml_diff>